<commit_message>
Added a homepage and some forum functionalities (check README)
</commit_message>
<xml_diff>
--- a/Documentatie.docx
+++ b/Documentatie.docx
@@ -5898,7 +5898,7 @@
           <w:szCs w:val="24"/>
           <w:lang w:val="ro-RO"/>
         </w:rPr>
-        <w:t>Firebird</w:t>
+        <w:t>MySQL</w:t>
       </w:r>
     </w:p>
     <w:p>
@@ -5946,7 +5946,7 @@
           <w:szCs w:val="24"/>
           <w:lang w:val="ro-RO"/>
         </w:rPr>
-        <w:t>MongoDB</w:t>
+        <w:t>PostgreSQL</w:t>
       </w:r>
     </w:p>
     <w:p>
@@ -10669,12 +10669,9 @@
 </file>
 
 <file path=customXml/item2.xml><?xml version="1.0" encoding="utf-8"?>
-<?mso-contentType ?>
-<FormTemplates xmlns="http://schemas.microsoft.com/sharepoint/v3/contenttype/forms">
-  <Display>DocumentLibraryForm</Display>
-  <Edit>DocumentLibraryForm</Edit>
-  <New>DocumentLibraryForm</New>
-</FormTemplates>
+<go:gDocsCustomXmlDataStorage xmlns:go="http://customooxmlschemas.google.com/" xmlns:r="http://schemas.openxmlformats.org/officeDocument/2006/relationships">
+  <go:docsCustomData xmlns:go="http://customooxmlschemas.google.com/" roundtripDataSignature="AMtx7mhxidWgUTYKKKiNASYa8rdw39bKGQ==">AMUW2mWFPg5xjcbFAwn9TzmdnsV9C2JNyQtS2Q2JaXSzF/AWZW+x4hg6+5+SxB9RlXHRBQydS6gj1xB13Nvh7xAVo+LjrLeP2I1E6/9DiFwRGUNVO2tG45iK90dXYfJwuEU8IMawDg5BvvQVk1vOJhN/wC/Ui+vugwIENgk2Pwn+miZTMHyWPRFqBiTI1tmulhBBFuEgnggerz/tQVvF/78sMfDnrcaCHVlmyCTqOtjGmp/1MgVFCRkY3FSKuv0l4KkBsbEKS1hStNzoJ47vRYCeQj1lxKQVoSEGJtpHCLLQPsiMH5g8kdAE2domLjLqBVpOiwRisLLi7OUn16Mp465tTMHxt3KxuF2KIKniQQZOU4QGpW7a6QUQg0u+ayiflqZIdrztFe1XUts+oyDQzzgSNzXrumq6mmkDum5tDIdzxLqolNsz9SM=</go:docsCustomData>
+</go:gDocsCustomXmlDataStorage>
 </file>
 
 <file path=customXml/item3.xml><?xml version="1.0" encoding="utf-8"?>
@@ -10810,9 +10807,12 @@
 </file>
 
 <file path=customXml/item4.xml><?xml version="1.0" encoding="utf-8"?>
-<go:gDocsCustomXmlDataStorage xmlns:go="http://customooxmlschemas.google.com/" xmlns:r="http://schemas.openxmlformats.org/officeDocument/2006/relationships">
-  <go:docsCustomData xmlns:go="http://customooxmlschemas.google.com/" roundtripDataSignature="AMtx7mhxidWgUTYKKKiNASYa8rdw39bKGQ==">AMUW2mWFPg5xjcbFAwn9TzmdnsV9C2JNyQtS2Q2JaXSzF/AWZW+x4hg6+5+SxB9RlXHRBQydS6gj1xB13Nvh7xAVo+LjrLeP2I1E6/9DiFwRGUNVO2tG45iK90dXYfJwuEU8IMawDg5BvvQVk1vOJhN/wC/Ui+vugwIENgk2Pwn+miZTMHyWPRFqBiTI1tmulhBBFuEgnggerz/tQVvF/78sMfDnrcaCHVlmyCTqOtjGmp/1MgVFCRkY3FSKuv0l4KkBsbEKS1hStNzoJ47vRYCeQj1lxKQVoSEGJtpHCLLQPsiMH5g8kdAE2domLjLqBVpOiwRisLLi7OUn16Mp465tTMHxt3KxuF2KIKniQQZOU4QGpW7a6QUQg0u+ayiflqZIdrztFe1XUts+oyDQzzgSNzXrumq6mmkDum5tDIdzxLqolNsz9SM=</go:docsCustomData>
-</go:gDocsCustomXmlDataStorage>
+<?mso-contentType ?>
+<FormTemplates xmlns="http://schemas.microsoft.com/sharepoint/v3/contenttype/forms">
+  <Display>DocumentLibraryForm</Display>
+  <Edit>DocumentLibraryForm</Edit>
+  <New>DocumentLibraryForm</New>
+</FormTemplates>
 </file>
 
 <file path=customXml/itemProps1.xml><?xml version="1.0" encoding="utf-8"?>
@@ -10825,9 +10825,10 @@
 </file>
 
 <file path=customXml/itemProps2.xml><?xml version="1.0" encoding="utf-8"?>
-<ds:datastoreItem xmlns:ds="http://schemas.openxmlformats.org/officeDocument/2006/customXml" ds:itemID="{1582CEAA-0611-4AF6-B4E0-992BCA0EF9ED}">
+<ds:datastoreItem xmlns:ds="http://schemas.openxmlformats.org/officeDocument/2006/customXml" ds:itemID="{11111111-1234-1234-1234-123412341234}">
   <ds:schemaRefs>
-    <ds:schemaRef ds:uri="http://schemas.microsoft.com/sharepoint/v3/contenttype/forms"/>
+    <ds:schemaRef ds:uri="http://customooxmlschemas.google.com/"/>
+    <ds:schemaRef ds:uri="http://schemas.openxmlformats.org/officeDocument/2006/relationships"/>
   </ds:schemaRefs>
 </ds:datastoreItem>
 </file>
@@ -10851,10 +10852,9 @@
 </file>
 
 <file path=customXml/itemProps4.xml><?xml version="1.0" encoding="utf-8"?>
-<ds:datastoreItem xmlns:ds="http://schemas.openxmlformats.org/officeDocument/2006/customXml" ds:itemID="{11111111-1234-1234-1234-123412341234}">
+<ds:datastoreItem xmlns:ds="http://schemas.openxmlformats.org/officeDocument/2006/customXml" ds:itemID="{1582CEAA-0611-4AF6-B4E0-992BCA0EF9ED}">
   <ds:schemaRefs>
-    <ds:schemaRef ds:uri="http://customooxmlschemas.google.com/"/>
-    <ds:schemaRef ds:uri="http://schemas.openxmlformats.org/officeDocument/2006/relationships"/>
+    <ds:schemaRef ds:uri="http://schemas.microsoft.com/sharepoint/v3/contenttype/forms"/>
   </ds:schemaRefs>
 </ds:datastoreItem>
 </file>
</xml_diff>